<commit_message>
removed node modules, some unused dependencies, tidied code, small updates to calendar display
</commit_message>
<xml_diff>
--- a/WorkingDays App Stage Plan.docx
+++ b/WorkingDays App Stage Plan.docx
@@ -465,10 +465,7 @@
               <w:pStyle w:val="CompanyName"/>
             </w:pPr>
             <w:r>
-              <w:t>Stage 2</w:t>
-            </w:r>
-            <w:r>
-              <w:t xml:space="preserve"> – </w:t>
+              <w:t xml:space="preserve">Stage 2 – </w:t>
             </w:r>
           </w:p>
           <w:p>
@@ -490,8 +487,18 @@
               <w:spacing w:after="0" w:line="240" w:lineRule="auto"/>
             </w:pPr>
             <w:r>
-              <w:t>???</w:t>
+              <w:t>Security testing – build a cross-check into the system</w:t>
             </w:r>
+          </w:p>
+          <w:p>
+            <w:pPr>
+              <w:pStyle w:val="ListParagraph"/>
+              <w:numPr>
+                <w:ilvl w:val="0"/>
+                <w:numId w:val="29"/>
+              </w:numPr>
+              <w:spacing w:after="0" w:line="240" w:lineRule="auto"/>
+            </w:pPr>
             <w:bookmarkStart w:id="0" w:name="_GoBack"/>
             <w:bookmarkEnd w:id="0"/>
           </w:p>
@@ -607,7 +614,6 @@
     <w:sdtPr>
       <w:alias w:val="Author"/>
       <w:id w:val="5384246"/>
-      <w:placeholder/>
       <w:dataBinding w:prefixMappings="xmlns:ns0='http://schemas.openxmlformats.org/package/2006/metadata/core-properties' xmlns:ns1='http://purl.org/dc/elements/1.1/'" w:xpath="/ns0:coreProperties[1]/ns1:creator[1]" w:storeItemID="{6C3C8BC8-F283-45AE-878A-BAB7291924A1}"/>
       <w:text/>
     </w:sdtPr>
@@ -4255,8 +4261,9 @@
     <w:panose1 w:val="020B0604030504040204"/>
     <w:charset w:val="00"/>
     <w:family w:val="swiss"/>
+    <w:notTrueType/>
     <w:pitch w:val="variable"/>
-    <w:sig w:usb0="E1002EFF" w:usb1="C000605B" w:usb2="00000029" w:usb3="00000000" w:csb0="000101FF" w:csb1="00000000"/>
+    <w:sig w:usb0="00000003" w:usb1="00000000" w:usb2="00000000" w:usb3="00000000" w:csb0="00000001" w:csb1="00000000"/>
   </w:font>
   <w:font w:name="HGPGothicE">
     <w:charset w:val="80"/>
@@ -4303,6 +4310,8 @@
   <w:rsids>
     <w:rsidRoot w:val="000D39CF"/>
     <w:rsid w:val="000D39CF"/>
+    <w:rsid w:val="00784C09"/>
+    <w:rsid w:val="00C7480B"/>
   </w:rsids>
   <m:mathPr>
     <m:mathFont m:val="Cambria Math"/>

</xml_diff>